<commit_message>
lesson 380 - Thursday
</commit_message>
<xml_diff>
--- a/english_via_skype/solutions/doc/lesson_375_Relative clauses - translation_edit.docx
+++ b/english_via_skype/solutions/doc/lesson_375_Relative clauses - translation_edit.docx
@@ -1,6 +1,6 @@
 
 <file path=word/document.xml><?xml version="1.0" encoding="utf-8"?>
-<w:document xmlns:wpc="http://schemas.microsoft.com/office/word/2010/wordprocessingCanvas" xmlns:mc="http://schemas.openxmlformats.org/markup-compatibility/2006" xmlns:o="urn:schemas-microsoft-com:office:office" xmlns:r="http://schemas.openxmlformats.org/officeDocument/2006/relationships" xmlns:m="http://schemas.openxmlformats.org/officeDocument/2006/math" xmlns:v="urn:schemas-microsoft-com:vml" xmlns:wp14="http://schemas.microsoft.com/office/word/2010/wordprocessingDrawing" xmlns:wp="http://schemas.openxmlformats.org/drawingml/2006/wordprocessingDrawing" xmlns:w10="urn:schemas-microsoft-com:office:word" xmlns:w="http://schemas.openxmlformats.org/wordprocessingml/2006/main" xmlns:w14="http://schemas.microsoft.com/office/word/2010/wordml" xmlns:w15="http://schemas.microsoft.com/office/word/2012/wordml" xmlns:wpg="http://schemas.microsoft.com/office/word/2010/wordprocessingGroup" xmlns:wpi="http://schemas.microsoft.com/office/word/2010/wordprocessingInk" xmlns:wne="http://schemas.microsoft.com/office/word/2006/wordml" xmlns:wps="http://schemas.microsoft.com/office/word/2010/wordprocessingShape" mc:Ignorable="w14 w15 wp14">
+<w:document xmlns:wpc="http://schemas.microsoft.com/office/word/2010/wordprocessingCanvas" xmlns:cx="http://schemas.microsoft.com/office/drawing/2014/chartex" xmlns:cx1="http://schemas.microsoft.com/office/drawing/2015/9/8/chartex" xmlns:cx2="http://schemas.microsoft.com/office/drawing/2015/10/21/chartex" xmlns:cx3="http://schemas.microsoft.com/office/drawing/2016/5/9/chartex" xmlns:cx4="http://schemas.microsoft.com/office/drawing/2016/5/10/chartex" xmlns:cx5="http://schemas.microsoft.com/office/drawing/2016/5/11/chartex" xmlns:cx6="http://schemas.microsoft.com/office/drawing/2016/5/12/chartex" xmlns:cx7="http://schemas.microsoft.com/office/drawing/2016/5/13/chartex" xmlns:cx8="http://schemas.microsoft.com/office/drawing/2016/5/14/chartex" xmlns:mc="http://schemas.openxmlformats.org/markup-compatibility/2006" xmlns:aink="http://schemas.microsoft.com/office/drawing/2016/ink" xmlns:am3d="http://schemas.microsoft.com/office/drawing/2017/model3d" xmlns:o="urn:schemas-microsoft-com:office:office" xmlns:r="http://schemas.openxmlformats.org/officeDocument/2006/relationships" xmlns:m="http://schemas.openxmlformats.org/officeDocument/2006/math" xmlns:v="urn:schemas-microsoft-com:vml" xmlns:wp14="http://schemas.microsoft.com/office/word/2010/wordprocessingDrawing" xmlns:wp="http://schemas.openxmlformats.org/drawingml/2006/wordprocessingDrawing" xmlns:w10="urn:schemas-microsoft-com:office:word" xmlns:w="http://schemas.openxmlformats.org/wordprocessingml/2006/main" xmlns:w14="http://schemas.microsoft.com/office/word/2010/wordml" xmlns:w15="http://schemas.microsoft.com/office/word/2012/wordml" xmlns:w16cid="http://schemas.microsoft.com/office/word/2016/wordml/cid" xmlns:w16se="http://schemas.microsoft.com/office/word/2015/wordml/symex" xmlns:wpg="http://schemas.microsoft.com/office/word/2010/wordprocessingGroup" xmlns:wpi="http://schemas.microsoft.com/office/word/2010/wordprocessingInk" xmlns:wne="http://schemas.microsoft.com/office/word/2006/wordml" xmlns:wps="http://schemas.microsoft.com/office/word/2010/wordprocessingShape" mc:Ignorable="w14 w15 w16se w16cid wp14">
   <w:body>
     <w:p>
       <w:pPr>
@@ -19,16 +19,16 @@
     </w:p>
     <w:p>
       <w:pPr>
-        <w:pStyle w:val="Akapitzlist"/>
-        <w:rPr>
-          <w:sz w:val="32"/>
-          <w:szCs w:val="32"/>
-        </w:rPr>
-      </w:pPr>
-    </w:p>
-    <w:p>
-      <w:pPr>
-        <w:pStyle w:val="Akapitzlist"/>
+        <w:pStyle w:val="ListParagraph"/>
+        <w:rPr>
+          <w:sz w:val="32"/>
+          <w:szCs w:val="32"/>
+        </w:rPr>
+      </w:pPr>
+    </w:p>
+    <w:p>
+      <w:pPr>
+        <w:pStyle w:val="ListParagraph"/>
         <w:numPr>
           <w:ilvl w:val="0"/>
           <w:numId w:val="1"/>
@@ -48,25 +48,41 @@
     </w:p>
     <w:p>
       <w:pPr>
-        <w:pStyle w:val="Akapitzlist"/>
-        <w:rPr>
-          <w:sz w:val="32"/>
-          <w:szCs w:val="32"/>
-          <w:lang w:val="en-US"/>
-        </w:rPr>
-      </w:pPr>
-      <w:r>
-        <w:rPr>
-          <w:sz w:val="32"/>
-          <w:szCs w:val="32"/>
-          <w:lang w:val="en-US"/>
-        </w:rPr>
-        <w:t>Who is this message addressed for?</w:t>
-      </w:r>
-    </w:p>
-    <w:p>
-      <w:pPr>
-        <w:pStyle w:val="Akapitzlist"/>
+        <w:pStyle w:val="ListParagraph"/>
+        <w:rPr>
+          <w:sz w:val="32"/>
+          <w:szCs w:val="32"/>
+          <w:lang w:val="en-US"/>
+        </w:rPr>
+      </w:pPr>
+      <w:r>
+        <w:rPr>
+          <w:sz w:val="32"/>
+          <w:szCs w:val="32"/>
+          <w:lang w:val="en-US"/>
+        </w:rPr>
+        <w:t xml:space="preserve">Who is </w:t>
+      </w:r>
+      <w:r>
+        <w:rPr>
+          <w:sz w:val="32"/>
+          <w:szCs w:val="32"/>
+          <w:lang w:val="en-US"/>
+        </w:rPr>
+        <w:t>the</w:t>
+      </w:r>
+      <w:r>
+        <w:rPr>
+          <w:sz w:val="32"/>
+          <w:szCs w:val="32"/>
+          <w:lang w:val="en-US"/>
+        </w:rPr>
+        <w:t xml:space="preserve"> message addressed for?</w:t>
+      </w:r>
+    </w:p>
+    <w:p>
+      <w:pPr>
+        <w:pStyle w:val="ListParagraph"/>
         <w:numPr>
           <w:ilvl w:val="0"/>
           <w:numId w:val="1"/>
@@ -86,7 +102,23 @@
     </w:p>
     <w:p>
       <w:pPr>
-        <w:pStyle w:val="Akapitzlist"/>
+        <w:pStyle w:val="ListParagraph"/>
+        <w:rPr>
+          <w:sz w:val="32"/>
+          <w:szCs w:val="32"/>
+        </w:rPr>
+      </w:pPr>
+      <w:r>
+        <w:rPr>
+          <w:sz w:val="32"/>
+          <w:szCs w:val="32"/>
+        </w:rPr>
+        <w:t>Who may it concern?</w:t>
+      </w:r>
+    </w:p>
+    <w:p>
+      <w:pPr>
+        <w:pStyle w:val="ListParagraph"/>
         <w:numPr>
           <w:ilvl w:val="0"/>
           <w:numId w:val="1"/>
@@ -96,8 +128,6 @@
           <w:szCs w:val="32"/>
         </w:rPr>
       </w:pPr>
-      <w:bookmarkStart w:id="0" w:name="_GoBack"/>
-      <w:bookmarkEnd w:id="0"/>
       <w:r>
         <w:rPr>
           <w:sz w:val="32"/>
@@ -108,7 +138,43 @@
     </w:p>
     <w:p>
       <w:pPr>
-        <w:pStyle w:val="Akapitzlist"/>
+        <w:pStyle w:val="ListParagraph"/>
+        <w:rPr>
+          <w:sz w:val="32"/>
+          <w:szCs w:val="32"/>
+          <w:lang w:val="en-US"/>
+        </w:rPr>
+      </w:pPr>
+      <w:r>
+        <w:rPr>
+          <w:sz w:val="32"/>
+          <w:szCs w:val="32"/>
+          <w:lang w:val="en-US"/>
+        </w:rPr>
+        <w:t>Have you met a p</w:t>
+      </w:r>
+      <w:r>
+        <w:rPr>
+          <w:sz w:val="32"/>
+          <w:szCs w:val="32"/>
+          <w:lang w:val="en-US"/>
+        </w:rPr>
+        <w:t xml:space="preserve">erson I was talking with during the party last </w:t>
+      </w:r>
+      <w:proofErr w:type="gramStart"/>
+      <w:r>
+        <w:rPr>
+          <w:sz w:val="32"/>
+          <w:szCs w:val="32"/>
+          <w:lang w:val="en-US"/>
+        </w:rPr>
+        <w:t>year.</w:t>
+      </w:r>
+      <w:proofErr w:type="gramEnd"/>
+    </w:p>
+    <w:p>
+      <w:pPr>
+        <w:pStyle w:val="ListParagraph"/>
         <w:numPr>
           <w:ilvl w:val="0"/>
           <w:numId w:val="1"/>
@@ -128,7 +194,43 @@
     </w:p>
     <w:p>
       <w:pPr>
-        <w:pStyle w:val="Akapitzlist"/>
+        <w:pStyle w:val="ListParagraph"/>
+        <w:rPr>
+          <w:sz w:val="32"/>
+          <w:szCs w:val="32"/>
+          <w:lang w:val="en-US"/>
+        </w:rPr>
+      </w:pPr>
+      <w:r>
+        <w:rPr>
+          <w:sz w:val="32"/>
+          <w:szCs w:val="32"/>
+          <w:lang w:val="en-US"/>
+        </w:rPr>
+        <w:t>Who d</w:t>
+      </w:r>
+      <w:r>
+        <w:rPr>
+          <w:sz w:val="32"/>
+          <w:szCs w:val="32"/>
+          <w:lang w:val="en-US"/>
+        </w:rPr>
+        <w:t xml:space="preserve">id you execute the task for, which your boss delegated </w:t>
+      </w:r>
+      <w:proofErr w:type="gramStart"/>
+      <w:r>
+        <w:rPr>
+          <w:sz w:val="32"/>
+          <w:szCs w:val="32"/>
+          <w:lang w:val="en-US"/>
+        </w:rPr>
+        <w:t>you.</w:t>
+      </w:r>
+      <w:proofErr w:type="gramEnd"/>
+    </w:p>
+    <w:p>
+      <w:pPr>
+        <w:pStyle w:val="ListParagraph"/>
         <w:numPr>
           <w:ilvl w:val="0"/>
           <w:numId w:val="1"/>
@@ -148,7 +250,33 @@
     </w:p>
     <w:p>
       <w:pPr>
-        <w:pStyle w:val="Akapitzlist"/>
+        <w:pStyle w:val="ListParagraph"/>
+        <w:rPr>
+          <w:sz w:val="32"/>
+          <w:szCs w:val="32"/>
+          <w:lang w:val="en-US"/>
+        </w:rPr>
+      </w:pPr>
+      <w:r>
+        <w:rPr>
+          <w:sz w:val="32"/>
+          <w:szCs w:val="32"/>
+          <w:lang w:val="en-US"/>
+        </w:rPr>
+        <w:t xml:space="preserve">He is </w:t>
+      </w:r>
+      <w:r>
+        <w:rPr>
+          <w:sz w:val="32"/>
+          <w:szCs w:val="32"/>
+          <w:lang w:val="en-US"/>
+        </w:rPr>
+        <w:t>one of these people who I admire.</w:t>
+      </w:r>
+    </w:p>
+    <w:p>
+      <w:pPr>
+        <w:pStyle w:val="ListParagraph"/>
         <w:numPr>
           <w:ilvl w:val="0"/>
           <w:numId w:val="1"/>
@@ -168,7 +296,33 @@
     </w:p>
     <w:p>
       <w:pPr>
-        <w:pStyle w:val="Akapitzlist"/>
+        <w:pStyle w:val="ListParagraph"/>
+        <w:rPr>
+          <w:sz w:val="32"/>
+          <w:szCs w:val="32"/>
+          <w:lang w:val="en-US"/>
+        </w:rPr>
+      </w:pPr>
+      <w:r>
+        <w:rPr>
+          <w:sz w:val="32"/>
+          <w:szCs w:val="32"/>
+          <w:lang w:val="en-US"/>
+        </w:rPr>
+        <w:t>Our boss, who is e</w:t>
+      </w:r>
+      <w:r>
+        <w:rPr>
+          <w:sz w:val="32"/>
+          <w:szCs w:val="32"/>
+          <w:lang w:val="en-US"/>
+        </w:rPr>
+        <w:t>xtremely resourceful, didn’t say anything about a person who is going to replace.</w:t>
+      </w:r>
+    </w:p>
+    <w:p>
+      <w:pPr>
+        <w:pStyle w:val="ListParagraph"/>
         <w:numPr>
           <w:ilvl w:val="0"/>
           <w:numId w:val="1"/>
@@ -197,12 +351,46 @@
           <w:sz w:val="32"/>
           <w:szCs w:val="32"/>
         </w:rPr>
-        <w:t xml:space="preserve"> było o najnowszej strategii </w:t>
-      </w:r>
-    </w:p>
-    <w:p>
-      <w:pPr>
-        <w:pStyle w:val="Akapitzlist"/>
+        <w:t xml:space="preserve"> było o najnowszej strategii</w:t>
+      </w:r>
+    </w:p>
+    <w:p>
+      <w:pPr>
+        <w:pStyle w:val="ListParagraph"/>
+        <w:rPr>
+          <w:sz w:val="32"/>
+          <w:szCs w:val="32"/>
+          <w:lang w:val="en-US"/>
+        </w:rPr>
+      </w:pPr>
+      <w:r>
+        <w:rPr>
+          <w:sz w:val="32"/>
+          <w:szCs w:val="32"/>
+          <w:lang w:val="en-US"/>
+        </w:rPr>
+        <w:t xml:space="preserve">The last meeting, </w:t>
+      </w:r>
+      <w:r>
+        <w:rPr>
+          <w:sz w:val="32"/>
+          <w:szCs w:val="32"/>
+          <w:lang w:val="en-US"/>
+        </w:rPr>
+        <w:t>I d</w:t>
+      </w:r>
+      <w:r>
+        <w:rPr>
+          <w:sz w:val="32"/>
+          <w:szCs w:val="32"/>
+          <w:lang w:val="en-US"/>
+        </w:rPr>
+        <w:t>idn’t understand a lot from, was about the newest strategy.</w:t>
+      </w:r>
+    </w:p>
+    <w:p>
+      <w:pPr>
+        <w:pStyle w:val="ListParagraph"/>
         <w:numPr>
           <w:ilvl w:val="0"/>
           <w:numId w:val="1"/>
@@ -217,12 +405,54 @@
           <w:sz w:val="32"/>
           <w:szCs w:val="32"/>
         </w:rPr>
-        <w:t>Podczas konferencji było wiele znakomitości z których najsłynniejszy był Frank Smith</w:t>
-      </w:r>
-    </w:p>
-    <w:p>
-      <w:pPr>
-        <w:pStyle w:val="Akapitzlist"/>
+        <w:t xml:space="preserve">Podczas konferencji było wiele </w:t>
+      </w:r>
+      <w:bookmarkStart w:id="0" w:name="_GoBack"/>
+      <w:r>
+        <w:rPr>
+          <w:sz w:val="32"/>
+          <w:szCs w:val="32"/>
+        </w:rPr>
+        <w:t xml:space="preserve">znakomitości </w:t>
+      </w:r>
+      <w:bookmarkEnd w:id="0"/>
+      <w:r>
+        <w:rPr>
+          <w:sz w:val="32"/>
+          <w:szCs w:val="32"/>
+        </w:rPr>
+        <w:t>z których najsłynniejszy był Frank Smith</w:t>
+      </w:r>
+    </w:p>
+    <w:p>
+      <w:pPr>
+        <w:pStyle w:val="ListParagraph"/>
+        <w:rPr>
+          <w:sz w:val="32"/>
+          <w:szCs w:val="32"/>
+          <w:lang w:val="en-US"/>
+        </w:rPr>
+      </w:pPr>
+      <w:r>
+        <w:rPr>
+          <w:sz w:val="32"/>
+          <w:szCs w:val="32"/>
+          <w:lang w:val="en-US"/>
+        </w:rPr>
+        <w:t>During the conference there were many prominent people</w:t>
+      </w:r>
+      <w:r>
+        <w:rPr>
+          <w:sz w:val="32"/>
+          <w:szCs w:val="32"/>
+          <w:lang w:val="en-US"/>
+        </w:rPr>
+        <w:t>, of whom Frank Smith is the most famous.</w:t>
+      </w:r>
+    </w:p>
+    <w:p>
+      <w:pPr>
+        <w:pStyle w:val="ListParagraph"/>
         <w:numPr>
           <w:ilvl w:val="0"/>
           <w:numId w:val="1"/>
@@ -242,7 +472,33 @@
     </w:p>
     <w:p>
       <w:pPr>
-        <w:pStyle w:val="Akapitzlist"/>
+        <w:pStyle w:val="ListParagraph"/>
+        <w:rPr>
+          <w:sz w:val="32"/>
+          <w:szCs w:val="32"/>
+          <w:lang w:val="en-US"/>
+        </w:rPr>
+      </w:pPr>
+      <w:r>
+        <w:rPr>
+          <w:sz w:val="32"/>
+          <w:szCs w:val="32"/>
+          <w:lang w:val="en-US"/>
+        </w:rPr>
+        <w:t>A lot is expected f</w:t>
+      </w:r>
+      <w:r>
+        <w:rPr>
+          <w:sz w:val="32"/>
+          <w:szCs w:val="32"/>
+          <w:lang w:val="en-US"/>
+        </w:rPr>
+        <w:t>rom people, who are eligible to additional benefits.</w:t>
+      </w:r>
+    </w:p>
+    <w:p>
+      <w:pPr>
+        <w:pStyle w:val="ListParagraph"/>
         <w:numPr>
           <w:ilvl w:val="0"/>
           <w:numId w:val="1"/>
@@ -262,7 +518,33 @@
     </w:p>
     <w:p>
       <w:pPr>
-        <w:pStyle w:val="Akapitzlist"/>
+        <w:pStyle w:val="ListParagraph"/>
+        <w:rPr>
+          <w:sz w:val="32"/>
+          <w:szCs w:val="32"/>
+          <w:lang w:val="en-US"/>
+        </w:rPr>
+      </w:pPr>
+      <w:r>
+        <w:rPr>
+          <w:sz w:val="32"/>
+          <w:szCs w:val="32"/>
+          <w:lang w:val="en-US"/>
+        </w:rPr>
+        <w:t xml:space="preserve">He will have troubles whatever he </w:t>
+      </w:r>
+      <w:r>
+        <w:rPr>
+          <w:sz w:val="32"/>
+          <w:szCs w:val="32"/>
+          <w:lang w:val="en-US"/>
+        </w:rPr>
+        <w:t>chooses.</w:t>
+      </w:r>
+    </w:p>
+    <w:p>
+      <w:pPr>
+        <w:pStyle w:val="ListParagraph"/>
         <w:numPr>
           <w:ilvl w:val="0"/>
           <w:numId w:val="1"/>
@@ -279,10 +561,43 @@
         </w:rPr>
         <w:t>Napisz maila lub list cokolwiek wolisz</w:t>
       </w:r>
-    </w:p>
-    <w:p>
-      <w:pPr>
-        <w:pStyle w:val="Akapitzlist"/>
+      <w:r>
+        <w:rPr>
+          <w:sz w:val="32"/>
+          <w:szCs w:val="32"/>
+        </w:rPr>
+        <w:t>.</w:t>
+      </w:r>
+    </w:p>
+    <w:p>
+      <w:pPr>
+        <w:pStyle w:val="ListParagraph"/>
+        <w:rPr>
+          <w:sz w:val="32"/>
+          <w:szCs w:val="32"/>
+          <w:lang w:val="en-US"/>
+        </w:rPr>
+      </w:pPr>
+      <w:r>
+        <w:rPr>
+          <w:sz w:val="32"/>
+          <w:szCs w:val="32"/>
+          <w:lang w:val="en-US"/>
+        </w:rPr>
+        <w:t>Write an email or a</w:t>
+      </w:r>
+      <w:r>
+        <w:rPr>
+          <w:sz w:val="32"/>
+          <w:szCs w:val="32"/>
+          <w:lang w:val="en-US"/>
+        </w:rPr>
+        <w:t xml:space="preserve"> letter whatever you prefer.</w:t>
+      </w:r>
+    </w:p>
+    <w:p>
+      <w:pPr>
+        <w:pStyle w:val="ListParagraph"/>
         <w:numPr>
           <w:ilvl w:val="0"/>
           <w:numId w:val="1"/>
@@ -300,9 +615,46 @@
         <w:t>Z kim zamierzasz współpracować jeśli nie będziesz miał zbyt wielkiego wyboru</w:t>
       </w:r>
     </w:p>
+    <w:p>
+      <w:pPr>
+        <w:pStyle w:val="ListParagraph"/>
+        <w:rPr>
+          <w:sz w:val="32"/>
+          <w:szCs w:val="32"/>
+          <w:lang w:val="en-US"/>
+        </w:rPr>
+      </w:pPr>
+      <w:r>
+        <w:rPr>
+          <w:sz w:val="32"/>
+          <w:szCs w:val="32"/>
+          <w:lang w:val="en-US"/>
+        </w:rPr>
+        <w:lastRenderedPageBreak/>
+        <w:t>Who are you going to c</w:t>
+      </w:r>
+      <w:r>
+        <w:rPr>
+          <w:sz w:val="32"/>
+          <w:szCs w:val="32"/>
+          <w:lang w:val="en-US"/>
+        </w:rPr>
+        <w:t xml:space="preserve">ooperate with unless you have too large </w:t>
+      </w:r>
+      <w:proofErr w:type="gramStart"/>
+      <w:r>
+        <w:rPr>
+          <w:sz w:val="32"/>
+          <w:szCs w:val="32"/>
+          <w:lang w:val="en-US"/>
+        </w:rPr>
+        <w:t>choice.</w:t>
+      </w:r>
+      <w:proofErr w:type="gramEnd"/>
+    </w:p>
     <w:sectPr>
       <w:pgSz w:w="11906" w:h="16838"/>
-      <w:pgMar w:top="1417" w:right="1417" w:bottom="1417" w:left="1417" w:header="708" w:footer="708" w:gutter="0"/>
+      <w:pgMar w:top="720" w:right="720" w:bottom="720" w:left="720" w:header="708" w:footer="708" w:gutter="0"/>
       <w:cols w:space="708"/>
       <w:docGrid w:linePitch="360"/>
     </w:sectPr>
@@ -310,8 +662,58 @@
 </w:document>
 </file>
 
+<file path=word/endnotes.xml><?xml version="1.0" encoding="utf-8"?>
+<w:endnotes xmlns:wpc="http://schemas.microsoft.com/office/word/2010/wordprocessingCanvas" xmlns:cx="http://schemas.microsoft.com/office/drawing/2014/chartex" xmlns:cx1="http://schemas.microsoft.com/office/drawing/2015/9/8/chartex" xmlns:cx2="http://schemas.microsoft.com/office/drawing/2015/10/21/chartex" xmlns:cx3="http://schemas.microsoft.com/office/drawing/2016/5/9/chartex" xmlns:cx4="http://schemas.microsoft.com/office/drawing/2016/5/10/chartex" xmlns:cx5="http://schemas.microsoft.com/office/drawing/2016/5/11/chartex" xmlns:cx6="http://schemas.microsoft.com/office/drawing/2016/5/12/chartex" xmlns:cx7="http://schemas.microsoft.com/office/drawing/2016/5/13/chartex" xmlns:cx8="http://schemas.microsoft.com/office/drawing/2016/5/14/chartex" xmlns:mc="http://schemas.openxmlformats.org/markup-compatibility/2006" xmlns:aink="http://schemas.microsoft.com/office/drawing/2016/ink" xmlns:am3d="http://schemas.microsoft.com/office/drawing/2017/model3d" xmlns:o="urn:schemas-microsoft-com:office:office" xmlns:r="http://schemas.openxmlformats.org/officeDocument/2006/relationships" xmlns:m="http://schemas.openxmlformats.org/officeDocument/2006/math" xmlns:v="urn:schemas-microsoft-com:vml" xmlns:wp14="http://schemas.microsoft.com/office/word/2010/wordprocessingDrawing" xmlns:wp="http://schemas.openxmlformats.org/drawingml/2006/wordprocessingDrawing" xmlns:w10="urn:schemas-microsoft-com:office:word" xmlns:w="http://schemas.openxmlformats.org/wordprocessingml/2006/main" xmlns:w14="http://schemas.microsoft.com/office/word/2010/wordml" xmlns:w15="http://schemas.microsoft.com/office/word/2012/wordml" xmlns:w16cid="http://schemas.microsoft.com/office/word/2016/wordml/cid" xmlns:w16se="http://schemas.microsoft.com/office/word/2015/wordml/symex" xmlns:wpg="http://schemas.microsoft.com/office/word/2010/wordprocessingGroup" xmlns:wpi="http://schemas.microsoft.com/office/word/2010/wordprocessingInk" xmlns:wne="http://schemas.microsoft.com/office/word/2006/wordml" xmlns:wps="http://schemas.microsoft.com/office/word/2010/wordprocessingShape" mc:Ignorable="w14 w15 w16se w16cid wp14">
+  <w:endnote w:type="separator" w:id="-1">
+    <w:p>
+      <w:pPr>
+        <w:spacing w:after="0" w:line="240" w:lineRule="auto"/>
+      </w:pPr>
+      <w:r>
+        <w:separator/>
+      </w:r>
+    </w:p>
+  </w:endnote>
+  <w:endnote w:type="continuationSeparator" w:id="0">
+    <w:p>
+      <w:pPr>
+        <w:spacing w:after="0" w:line="240" w:lineRule="auto"/>
+      </w:pPr>
+      <w:r>
+        <w:continuationSeparator/>
+      </w:r>
+    </w:p>
+  </w:endnote>
+</w:endnotes>
+</file>
+
+<file path=word/footnotes.xml><?xml version="1.0" encoding="utf-8"?>
+<w:footnotes xmlns:wpc="http://schemas.microsoft.com/office/word/2010/wordprocessingCanvas" xmlns:cx="http://schemas.microsoft.com/office/drawing/2014/chartex" xmlns:cx1="http://schemas.microsoft.com/office/drawing/2015/9/8/chartex" xmlns:cx2="http://schemas.microsoft.com/office/drawing/2015/10/21/chartex" xmlns:cx3="http://schemas.microsoft.com/office/drawing/2016/5/9/chartex" xmlns:cx4="http://schemas.microsoft.com/office/drawing/2016/5/10/chartex" xmlns:cx5="http://schemas.microsoft.com/office/drawing/2016/5/11/chartex" xmlns:cx6="http://schemas.microsoft.com/office/drawing/2016/5/12/chartex" xmlns:cx7="http://schemas.microsoft.com/office/drawing/2016/5/13/chartex" xmlns:cx8="http://schemas.microsoft.com/office/drawing/2016/5/14/chartex" xmlns:mc="http://schemas.openxmlformats.org/markup-compatibility/2006" xmlns:aink="http://schemas.microsoft.com/office/drawing/2016/ink" xmlns:am3d="http://schemas.microsoft.com/office/drawing/2017/model3d" xmlns:o="urn:schemas-microsoft-com:office:office" xmlns:r="http://schemas.openxmlformats.org/officeDocument/2006/relationships" xmlns:m="http://schemas.openxmlformats.org/officeDocument/2006/math" xmlns:v="urn:schemas-microsoft-com:vml" xmlns:wp14="http://schemas.microsoft.com/office/word/2010/wordprocessingDrawing" xmlns:wp="http://schemas.openxmlformats.org/drawingml/2006/wordprocessingDrawing" xmlns:w10="urn:schemas-microsoft-com:office:word" xmlns:w="http://schemas.openxmlformats.org/wordprocessingml/2006/main" xmlns:w14="http://schemas.microsoft.com/office/word/2010/wordml" xmlns:w15="http://schemas.microsoft.com/office/word/2012/wordml" xmlns:w16cid="http://schemas.microsoft.com/office/word/2016/wordml/cid" xmlns:w16se="http://schemas.microsoft.com/office/word/2015/wordml/symex" xmlns:wpg="http://schemas.microsoft.com/office/word/2010/wordprocessingGroup" xmlns:wpi="http://schemas.microsoft.com/office/word/2010/wordprocessingInk" xmlns:wne="http://schemas.microsoft.com/office/word/2006/wordml" xmlns:wps="http://schemas.microsoft.com/office/word/2010/wordprocessingShape" mc:Ignorable="w14 w15 w16se w16cid wp14">
+  <w:footnote w:type="separator" w:id="-1">
+    <w:p>
+      <w:pPr>
+        <w:spacing w:after="0" w:line="240" w:lineRule="auto"/>
+      </w:pPr>
+      <w:r>
+        <w:separator/>
+      </w:r>
+    </w:p>
+  </w:footnote>
+  <w:footnote w:type="continuationSeparator" w:id="0">
+    <w:p>
+      <w:pPr>
+        <w:spacing w:after="0" w:line="240" w:lineRule="auto"/>
+      </w:pPr>
+      <w:r>
+        <w:continuationSeparator/>
+      </w:r>
+    </w:p>
+  </w:footnote>
+</w:footnotes>
+</file>
+
 <file path=word/numbering.xml><?xml version="1.0" encoding="utf-8"?>
-<w:numbering xmlns:wpc="http://schemas.microsoft.com/office/word/2010/wordprocessingCanvas" xmlns:mc="http://schemas.openxmlformats.org/markup-compatibility/2006" xmlns:o="urn:schemas-microsoft-com:office:office" xmlns:r="http://schemas.openxmlformats.org/officeDocument/2006/relationships" xmlns:m="http://schemas.openxmlformats.org/officeDocument/2006/math" xmlns:v="urn:schemas-microsoft-com:vml" xmlns:wp14="http://schemas.microsoft.com/office/word/2010/wordprocessingDrawing" xmlns:wp="http://schemas.openxmlformats.org/drawingml/2006/wordprocessingDrawing" xmlns:w10="urn:schemas-microsoft-com:office:word" xmlns:w="http://schemas.openxmlformats.org/wordprocessingml/2006/main" xmlns:w14="http://schemas.microsoft.com/office/word/2010/wordml" xmlns:w15="http://schemas.microsoft.com/office/word/2012/wordml" xmlns:wpg="http://schemas.microsoft.com/office/word/2010/wordprocessingGroup" xmlns:wpi="http://schemas.microsoft.com/office/word/2010/wordprocessingInk" xmlns:wne="http://schemas.microsoft.com/office/word/2006/wordml" xmlns:wps="http://schemas.microsoft.com/office/word/2010/wordprocessingShape" mc:Ignorable="w14 w15 wp14">
+<w:numbering xmlns:wpc="http://schemas.microsoft.com/office/word/2010/wordprocessingCanvas" xmlns:cx="http://schemas.microsoft.com/office/drawing/2014/chartex" xmlns:cx1="http://schemas.microsoft.com/office/drawing/2015/9/8/chartex" xmlns:cx2="http://schemas.microsoft.com/office/drawing/2015/10/21/chartex" xmlns:cx3="http://schemas.microsoft.com/office/drawing/2016/5/9/chartex" xmlns:cx4="http://schemas.microsoft.com/office/drawing/2016/5/10/chartex" xmlns:cx5="http://schemas.microsoft.com/office/drawing/2016/5/11/chartex" xmlns:cx6="http://schemas.microsoft.com/office/drawing/2016/5/12/chartex" xmlns:cx7="http://schemas.microsoft.com/office/drawing/2016/5/13/chartex" xmlns:cx8="http://schemas.microsoft.com/office/drawing/2016/5/14/chartex" xmlns:mc="http://schemas.openxmlformats.org/markup-compatibility/2006" xmlns:aink="http://schemas.microsoft.com/office/drawing/2016/ink" xmlns:am3d="http://schemas.microsoft.com/office/drawing/2017/model3d" xmlns:o="urn:schemas-microsoft-com:office:office" xmlns:r="http://schemas.openxmlformats.org/officeDocument/2006/relationships" xmlns:m="http://schemas.openxmlformats.org/officeDocument/2006/math" xmlns:v="urn:schemas-microsoft-com:vml" xmlns:wp14="http://schemas.microsoft.com/office/word/2010/wordprocessingDrawing" xmlns:wp="http://schemas.openxmlformats.org/drawingml/2006/wordprocessingDrawing" xmlns:w10="urn:schemas-microsoft-com:office:word" xmlns:w="http://schemas.openxmlformats.org/wordprocessingml/2006/main" xmlns:w14="http://schemas.microsoft.com/office/word/2010/wordml" xmlns:w15="http://schemas.microsoft.com/office/word/2012/wordml" xmlns:w16cid="http://schemas.microsoft.com/office/word/2016/wordml/cid" xmlns:w16se="http://schemas.microsoft.com/office/word/2015/wordml/symex" xmlns:wpg="http://schemas.microsoft.com/office/word/2010/wordprocessingGroup" xmlns:wpi="http://schemas.microsoft.com/office/word/2010/wordprocessingInk" xmlns:wne="http://schemas.microsoft.com/office/word/2006/wordml" xmlns:wps="http://schemas.microsoft.com/office/word/2010/wordprocessingShape" mc:Ignorable="w14 w15 w16se w16cid wp14">
   <w:abstractNum w:abstractNumId="0" w15:restartNumberingAfterBreak="0">
     <w:nsid w:val="59D80B54"/>
     <w:multiLevelType w:val="hybridMultilevel"/>
@@ -408,7 +810,7 @@
 </file>
 
 <file path=word/styles.xml><?xml version="1.0" encoding="utf-8"?>
-<w:styles xmlns:mc="http://schemas.openxmlformats.org/markup-compatibility/2006" xmlns:r="http://schemas.openxmlformats.org/officeDocument/2006/relationships" xmlns:w="http://schemas.openxmlformats.org/wordprocessingml/2006/main" xmlns:w14="http://schemas.microsoft.com/office/word/2010/wordml" xmlns:w15="http://schemas.microsoft.com/office/word/2012/wordml" mc:Ignorable="w14 w15">
+<w:styles xmlns:mc="http://schemas.openxmlformats.org/markup-compatibility/2006" xmlns:r="http://schemas.openxmlformats.org/officeDocument/2006/relationships" xmlns:w="http://schemas.openxmlformats.org/wordprocessingml/2006/main" xmlns:w14="http://schemas.microsoft.com/office/word/2010/wordml" xmlns:w15="http://schemas.microsoft.com/office/word/2012/wordml" xmlns:w16cid="http://schemas.microsoft.com/office/word/2016/wordml/cid" xmlns:w16se="http://schemas.microsoft.com/office/word/2015/wordml/symex" mc:Ignorable="w14 w15 w16se w16cid">
   <w:docDefaults>
     <w:rPrDefault>
       <w:rPr>
@@ -424,7 +826,7 @@
       </w:pPr>
     </w:pPrDefault>
   </w:docDefaults>
-  <w:latentStyles w:defLockedState="0" w:defUIPriority="99" w:defSemiHidden="0" w:defUnhideWhenUsed="0" w:defQFormat="0" w:count="371">
+  <w:latentStyles w:defLockedState="0" w:defUIPriority="99" w:defSemiHidden="0" w:defUnhideWhenUsed="0" w:defQFormat="0" w:count="376">
     <w:lsdException w:name="Normal" w:uiPriority="0" w:qFormat="1"/>
     <w:lsdException w:name="heading 1" w:uiPriority="9" w:qFormat="1"/>
     <w:lsdException w:name="heading 2" w:semiHidden="1" w:uiPriority="9" w:unhideWhenUsed="1" w:qFormat="1"/>
@@ -530,7 +932,6 @@
     <w:lsdException w:name="HTML Sample" w:semiHidden="1" w:unhideWhenUsed="1"/>
     <w:lsdException w:name="HTML Typewriter" w:semiHidden="1" w:unhideWhenUsed="1"/>
     <w:lsdException w:name="HTML Variable" w:semiHidden="1" w:unhideWhenUsed="1"/>
-    <w:lsdException w:name="Normal Table" w:semiHidden="1" w:unhideWhenUsed="1"/>
     <w:lsdException w:name="annotation subject" w:semiHidden="1" w:unhideWhenUsed="1"/>
     <w:lsdException w:name="No List" w:semiHidden="1" w:unhideWhenUsed="1"/>
     <w:lsdException w:name="Outline List 1" w:semiHidden="1" w:unhideWhenUsed="1"/>
@@ -573,11 +974,8 @@
     <w:lsdException w:name="Table Contemporary" w:semiHidden="1" w:unhideWhenUsed="1"/>
     <w:lsdException w:name="Table Elegant" w:semiHidden="1" w:unhideWhenUsed="1"/>
     <w:lsdException w:name="Table Professional" w:semiHidden="1" w:unhideWhenUsed="1"/>
-    <w:lsdException w:name="Table Subtle 1" w:semiHidden="1" w:unhideWhenUsed="1"/>
     <w:lsdException w:name="Table Subtle 2" w:semiHidden="1" w:unhideWhenUsed="1"/>
     <w:lsdException w:name="Table Web 1" w:semiHidden="1" w:unhideWhenUsed="1"/>
-    <w:lsdException w:name="Table Web 2" w:semiHidden="1" w:unhideWhenUsed="1"/>
-    <w:lsdException w:name="Table Web 3" w:semiHidden="1" w:unhideWhenUsed="1"/>
     <w:lsdException w:name="Balloon Text" w:semiHidden="1" w:unhideWhenUsed="1"/>
     <w:lsdException w:name="Table Grid" w:uiPriority="39"/>
     <w:lsdException w:name="Table Theme" w:semiHidden="1" w:unhideWhenUsed="1"/>
@@ -796,19 +1194,24 @@
     <w:lsdException w:name="List Table 5 Dark Accent 6" w:uiPriority="50"/>
     <w:lsdException w:name="List Table 6 Colorful Accent 6" w:uiPriority="51"/>
     <w:lsdException w:name="List Table 7 Colorful Accent 6" w:uiPriority="52"/>
+    <w:lsdException w:name="Mention" w:semiHidden="1" w:unhideWhenUsed="1"/>
+    <w:lsdException w:name="Smart Hyperlink" w:semiHidden="1" w:unhideWhenUsed="1"/>
+    <w:lsdException w:name="Hashtag" w:semiHidden="1" w:unhideWhenUsed="1"/>
+    <w:lsdException w:name="Unresolved Mention" w:semiHidden="1" w:unhideWhenUsed="1"/>
+    <w:lsdException w:name="Smart Link" w:semiHidden="1" w:unhideWhenUsed="1"/>
   </w:latentStyles>
-  <w:style w:type="paragraph" w:default="1" w:styleId="Normalny">
+  <w:style w:type="paragraph" w:default="1" w:styleId="Normal">
     <w:name w:val="Normal"/>
     <w:qFormat/>
     <w:rsid w:val="00882B77"/>
   </w:style>
-  <w:style w:type="character" w:default="1" w:styleId="Domylnaczcionkaakapitu">
+  <w:style w:type="character" w:default="1" w:styleId="DefaultParagraphFont">
     <w:name w:val="Default Paragraph Font"/>
     <w:uiPriority w:val="1"/>
     <w:semiHidden/>
     <w:unhideWhenUsed/>
   </w:style>
-  <w:style w:type="table" w:default="1" w:styleId="Standardowy">
+  <w:style w:type="table" w:default="1" w:styleId="TableNormal">
     <w:name w:val="Normal Table"/>
     <w:uiPriority w:val="99"/>
     <w:semiHidden/>
@@ -823,15 +1226,15 @@
       </w:tblCellMar>
     </w:tblPr>
   </w:style>
-  <w:style w:type="numbering" w:default="1" w:styleId="Bezlisty">
+  <w:style w:type="numbering" w:default="1" w:styleId="NoList">
     <w:name w:val="No List"/>
     <w:uiPriority w:val="99"/>
     <w:semiHidden/>
     <w:unhideWhenUsed/>
   </w:style>
-  <w:style w:type="character" w:styleId="Uwydatnienie">
+  <w:style w:type="character" w:styleId="Emphasis">
     <w:name w:val="Emphasis"/>
-    <w:basedOn w:val="Domylnaczcionkaakapitu"/>
+    <w:basedOn w:val="DefaultParagraphFont"/>
     <w:uiPriority w:val="20"/>
     <w:qFormat/>
     <w:rsid w:val="00882B77"/>
@@ -840,9 +1243,9 @@
       <w:iCs/>
     </w:rPr>
   </w:style>
-  <w:style w:type="paragraph" w:styleId="Akapitzlist">
+  <w:style w:type="paragraph" w:styleId="ListParagraph">
     <w:name w:val="List Paragraph"/>
-    <w:basedOn w:val="Normalny"/>
+    <w:basedOn w:val="Normal"/>
     <w:uiPriority w:val="34"/>
     <w:qFormat/>
     <w:rsid w:val="00882B77"/>

</xml_diff>